<commit_message>
updated model, basic interpolation comparison
</commit_message>
<xml_diff>
--- a/kcn-torch-master/תיעוד ריצות ומסקנות.docx
+++ b/kcn-torch-master/תיעוד ריצות ומסקנות.docx
@@ -27,453 +27,1369 @@
           <w:rFonts w:hint="cs"/>
           <w:rtl/>
         </w:rPr>
-        <w:t>תיעוד פרמטרי המודל :</w:t>
-      </w:r>
-    </w:p>
-    <w:p>
-      <w:pPr>
-        <w:rPr>
-          <w:rtl/>
-        </w:rPr>
-      </w:pPr>
-    </w:p>
-    <w:p>
-      <w:pPr>
-        <w:rPr>
-          <w:rtl/>
-        </w:rPr>
-      </w:pPr>
-      <w:r>
-        <w:rPr>
-          <w:rFonts w:hint="cs"/>
-          <w:rtl/>
-        </w:rPr>
         <w:t xml:space="preserve">תיעוד ריצות שונות </w:t>
       </w:r>
     </w:p>
-    <w:tbl>
-      <w:tblPr>
-        <w:tblStyle w:val="TableGrid"/>
-        <w:bidiVisual/>
-        <w:tblW w:w="0" w:type="auto"/>
-        <w:tblLook w:val="04A0" w:firstRow="1" w:lastRow="0" w:firstColumn="1" w:lastColumn="0" w:noHBand="0" w:noVBand="1"/>
-      </w:tblPr>
-      <w:tblGrid>
-        <w:gridCol w:w="819"/>
-        <w:gridCol w:w="1038"/>
-        <w:gridCol w:w="1108"/>
-        <w:gridCol w:w="1123"/>
-        <w:gridCol w:w="819"/>
-        <w:gridCol w:w="819"/>
-        <w:gridCol w:w="1337"/>
-        <w:gridCol w:w="1233"/>
-      </w:tblGrid>
-      <w:tr>
-        <w:tc>
-          <w:tcPr>
-            <w:tcW w:w="878" w:type="dxa"/>
-          </w:tcPr>
-          <w:p>
-            <w:pPr>
-              <w:rPr>
-                <w:rFonts w:hint="cs"/>
-                <w:rtl/>
-              </w:rPr>
-            </w:pPr>
-          </w:p>
-        </w:tc>
-        <w:tc>
-          <w:tcPr>
-            <w:tcW w:w="1061" w:type="dxa"/>
-          </w:tcPr>
-          <w:p>
-            <w:pPr>
-              <w:rPr>
-                <w:rFonts w:hint="cs"/>
-                <w:rtl/>
-              </w:rPr>
-            </w:pPr>
-            <w:r>
-              <w:rPr>
-                <w:rFonts w:hint="cs"/>
-                <w:rtl/>
-              </w:rPr>
-              <w:t>סוג המודל</w:t>
-            </w:r>
-          </w:p>
-        </w:tc>
-        <w:tc>
-          <w:tcPr>
-            <w:tcW w:w="1120" w:type="dxa"/>
-          </w:tcPr>
-          <w:p>
-            <w:pPr>
-              <w:rPr>
-                <w:rFonts w:hint="cs"/>
-                <w:rtl/>
-              </w:rPr>
-            </w:pPr>
-            <w:r>
-              <w:rPr>
-                <w:rFonts w:hint="cs"/>
-                <w:rtl/>
-              </w:rPr>
-              <w:t>מספר השכבות</w:t>
-            </w:r>
-          </w:p>
-        </w:tc>
-        <w:tc>
-          <w:tcPr>
-            <w:tcW w:w="1133" w:type="dxa"/>
-          </w:tcPr>
-          <w:p>
-            <w:pPr>
-              <w:rPr>
-                <w:rFonts w:hint="cs"/>
-                <w:rtl/>
-              </w:rPr>
-            </w:pPr>
-            <w:r>
-              <w:rPr>
-                <w:rFonts w:hint="cs"/>
-                <w:rtl/>
-              </w:rPr>
-              <w:t>סדר גודל שגיאת ואלידציה</w:t>
-            </w:r>
-          </w:p>
-        </w:tc>
-        <w:tc>
-          <w:tcPr>
-            <w:tcW w:w="877" w:type="dxa"/>
-          </w:tcPr>
-          <w:p>
-            <w:pPr>
-              <w:rPr>
-                <w:rFonts w:hint="cs"/>
-                <w:rtl/>
-              </w:rPr>
-            </w:pPr>
-          </w:p>
-        </w:tc>
-        <w:tc>
-          <w:tcPr>
-            <w:tcW w:w="877" w:type="dxa"/>
-          </w:tcPr>
-          <w:p>
-            <w:pPr>
-              <w:rPr>
-                <w:rFonts w:hint="cs"/>
-                <w:rtl/>
-              </w:rPr>
-            </w:pPr>
-          </w:p>
-        </w:tc>
-        <w:tc>
-          <w:tcPr>
-            <w:tcW w:w="1337" w:type="dxa"/>
-          </w:tcPr>
-          <w:p>
-            <w:pPr>
-              <w:rPr>
-                <w:rFonts w:hint="cs"/>
-                <w:rtl/>
-              </w:rPr>
-            </w:pPr>
-            <w:r>
-              <w:rPr>
-                <w:rFonts w:hint="cs"/>
-                <w:rtl/>
-              </w:rPr>
-              <w:t>השינוי</w:t>
-            </w:r>
-          </w:p>
-        </w:tc>
-        <w:tc>
-          <w:tcPr>
-            <w:tcW w:w="1013" w:type="dxa"/>
-          </w:tcPr>
-          <w:p>
-            <w:pPr>
-              <w:rPr>
-                <w:rFonts w:hint="cs"/>
-                <w:rtl/>
-              </w:rPr>
-            </w:pPr>
-            <w:r>
-              <w:rPr>
-                <w:rFonts w:hint="cs"/>
-                <w:rtl/>
-              </w:rPr>
-              <w:t>תוצאת השינוי</w:t>
-            </w:r>
-          </w:p>
-        </w:tc>
-      </w:tr>
-      <w:tr>
-        <w:tc>
-          <w:tcPr>
-            <w:tcW w:w="878" w:type="dxa"/>
-          </w:tcPr>
-          <w:p>
-            <w:pPr>
-              <w:rPr>
-                <w:rFonts w:hint="cs"/>
-                <w:rtl/>
-              </w:rPr>
-            </w:pPr>
-          </w:p>
-        </w:tc>
-        <w:tc>
-          <w:tcPr>
-            <w:tcW w:w="1061" w:type="dxa"/>
-          </w:tcPr>
-          <w:p>
-            <w:pPr>
-              <w:rPr>
-                <w:rFonts w:hint="cs"/>
-                <w:rtl/>
-              </w:rPr>
-            </w:pPr>
-            <w:r>
-              <w:t>KCN</w:t>
-            </w:r>
-          </w:p>
-        </w:tc>
-        <w:tc>
-          <w:tcPr>
-            <w:tcW w:w="1120" w:type="dxa"/>
-          </w:tcPr>
-          <w:p>
-            <w:pPr>
-              <w:rPr>
-                <w:rFonts w:hint="cs"/>
-                <w:rtl/>
-              </w:rPr>
-            </w:pPr>
-            <w:r>
-              <w:rPr>
-                <w:rFonts w:hint="cs"/>
-                <w:rtl/>
-              </w:rPr>
-              <w:t>3, בגודל 8 כל אחת</w:t>
-            </w:r>
-          </w:p>
-        </w:tc>
-        <w:tc>
-          <w:tcPr>
-            <w:tcW w:w="1133" w:type="dxa"/>
-          </w:tcPr>
-          <w:p>
-            <w:pPr>
-              <w:rPr>
-                <w:rFonts w:hint="cs"/>
-                <w:rtl/>
-              </w:rPr>
-            </w:pPr>
-            <w:r>
-              <w:rPr>
-                <w:rFonts w:hint="cs"/>
-                <w:rtl/>
-              </w:rPr>
-              <w:t>1000 בערך</w:t>
-            </w:r>
-          </w:p>
-        </w:tc>
-        <w:tc>
-          <w:tcPr>
-            <w:tcW w:w="877" w:type="dxa"/>
-          </w:tcPr>
-          <w:p>
-            <w:pPr>
-              <w:rPr>
-                <w:rFonts w:hint="cs"/>
-                <w:rtl/>
-              </w:rPr>
-            </w:pPr>
-          </w:p>
-        </w:tc>
-        <w:tc>
-          <w:tcPr>
-            <w:tcW w:w="877" w:type="dxa"/>
-          </w:tcPr>
-          <w:p>
-            <w:pPr>
-              <w:rPr>
-                <w:rFonts w:hint="cs"/>
-                <w:rtl/>
-              </w:rPr>
-            </w:pPr>
-          </w:p>
-        </w:tc>
-        <w:tc>
-          <w:tcPr>
-            <w:tcW w:w="1337" w:type="dxa"/>
-          </w:tcPr>
-          <w:p>
-            <w:r>
-              <w:rPr>
-                <w:rFonts w:hint="cs"/>
-                <w:rtl/>
-              </w:rPr>
-              <w:t>להפוך את האקטיביציה האחרונה ל</w:t>
-            </w:r>
-            <w:r>
-              <w:t>relu</w:t>
-            </w:r>
-          </w:p>
-        </w:tc>
-        <w:tc>
-          <w:tcPr>
-            <w:tcW w:w="1013" w:type="dxa"/>
-          </w:tcPr>
-          <w:p>
-            <w:pPr>
-              <w:rPr>
-                <w:rFonts w:hint="cs"/>
-                <w:rtl/>
-              </w:rPr>
-            </w:pPr>
-            <w:r>
-              <w:rPr>
-                <w:rFonts w:hint="cs"/>
-                <w:rtl/>
-              </w:rPr>
-              <w:t>מקשה על הלימוד הן ב</w:t>
-            </w:r>
-            <w:r>
-              <w:t>trainging</w:t>
-            </w:r>
-            <w:r>
-              <w:rPr>
-                <w:rFonts w:hint="cs"/>
-                <w:rtl/>
-              </w:rPr>
-              <w:t xml:space="preserve"> והן בשגיאת הואלידציה.</w:t>
-            </w:r>
-          </w:p>
-        </w:tc>
-      </w:tr>
-      <w:tr>
-        <w:tc>
-          <w:tcPr>
-            <w:tcW w:w="878" w:type="dxa"/>
-          </w:tcPr>
-          <w:p>
-            <w:pPr>
-              <w:rPr>
-                <w:rFonts w:hint="cs"/>
-                <w:rtl/>
-              </w:rPr>
-            </w:pPr>
-          </w:p>
-        </w:tc>
-        <w:tc>
-          <w:tcPr>
-            <w:tcW w:w="1061" w:type="dxa"/>
-          </w:tcPr>
-          <w:p>
-            <w:pPr>
-              <w:rPr>
-                <w:rFonts w:hint="cs"/>
-                <w:rtl/>
-              </w:rPr>
-            </w:pPr>
-          </w:p>
-        </w:tc>
-        <w:tc>
-          <w:tcPr>
-            <w:tcW w:w="1120" w:type="dxa"/>
-          </w:tcPr>
-          <w:p>
-            <w:pPr>
-              <w:rPr>
-                <w:rFonts w:hint="cs"/>
-                <w:rtl/>
-              </w:rPr>
-            </w:pPr>
-          </w:p>
-        </w:tc>
-        <w:tc>
-          <w:tcPr>
-            <w:tcW w:w="1133" w:type="dxa"/>
-          </w:tcPr>
-          <w:p>
-            <w:pPr>
-              <w:rPr>
-                <w:rFonts w:hint="cs"/>
-                <w:rtl/>
-              </w:rPr>
-            </w:pPr>
-          </w:p>
-        </w:tc>
-        <w:tc>
-          <w:tcPr>
-            <w:tcW w:w="877" w:type="dxa"/>
-          </w:tcPr>
-          <w:p>
-            <w:pPr>
-              <w:rPr>
-                <w:rFonts w:hint="cs"/>
-                <w:rtl/>
-              </w:rPr>
-            </w:pPr>
-          </w:p>
-        </w:tc>
-        <w:tc>
-          <w:tcPr>
-            <w:tcW w:w="877" w:type="dxa"/>
-          </w:tcPr>
-          <w:p>
-            <w:pPr>
-              <w:rPr>
-                <w:rFonts w:hint="cs"/>
-                <w:rtl/>
-              </w:rPr>
-            </w:pPr>
-          </w:p>
-        </w:tc>
-        <w:tc>
-          <w:tcPr>
-            <w:tcW w:w="1337" w:type="dxa"/>
-          </w:tcPr>
-          <w:p>
-            <w:pPr>
-              <w:rPr>
-                <w:rFonts w:hint="cs"/>
-                <w:rtl/>
-              </w:rPr>
-            </w:pPr>
-          </w:p>
-        </w:tc>
-        <w:tc>
-          <w:tcPr>
-            <w:tcW w:w="1013" w:type="dxa"/>
-          </w:tcPr>
-          <w:p>
-            <w:pPr>
-              <w:rPr>
-                <w:rFonts w:hint="cs"/>
-                <w:rtl/>
-              </w:rPr>
-            </w:pPr>
-          </w:p>
-        </w:tc>
-      </w:tr>
-    </w:tbl>
-    <w:p>
-      <w:pPr>
-        <w:rPr>
-          <w:rFonts w:hint="cs"/>
-        </w:rPr>
-      </w:pPr>
+    <w:p>
+      <w:pPr>
+        <w:rPr>
+          <w:rtl/>
+        </w:rPr>
+      </w:pPr>
+      <w:r>
+        <w:rPr>
+          <w:noProof/>
+          <w:rtl/>
+          <w:lang w:val="he-IL"/>
+        </w:rPr>
+        <w:drawing>
+          <wp:anchor distT="0" distB="0" distL="114300" distR="114300" simplePos="0" relativeHeight="251663360" behindDoc="0" locked="0" layoutInCell="1" allowOverlap="1" wp14:anchorId="2234A1B7" wp14:editId="5AAE9323">
+            <wp:simplePos x="0" y="0"/>
+            <wp:positionH relativeFrom="column">
+              <wp:posOffset>-476250</wp:posOffset>
+            </wp:positionH>
+            <wp:positionV relativeFrom="paragraph">
+              <wp:posOffset>286385</wp:posOffset>
+            </wp:positionV>
+            <wp:extent cx="6000750" cy="5522595"/>
+            <wp:effectExtent l="0" t="0" r="0" b="1905"/>
+            <wp:wrapTopAndBottom/>
+            <wp:docPr id="601038192" name="Picture 16"/>
+            <wp:cNvGraphicFramePr>
+              <a:graphicFrameLocks xmlns:a="http://schemas.openxmlformats.org/drawingml/2006/main" noChangeAspect="1"/>
+            </wp:cNvGraphicFramePr>
+            <a:graphic xmlns:a="http://schemas.openxmlformats.org/drawingml/2006/main">
+              <a:graphicData uri="http://schemas.openxmlformats.org/drawingml/2006/picture">
+                <pic:pic xmlns:pic="http://schemas.openxmlformats.org/drawingml/2006/picture">
+                  <pic:nvPicPr>
+                    <pic:cNvPr id="601038192" name="Picture 601038192"/>
+                    <pic:cNvPicPr/>
+                  </pic:nvPicPr>
+                  <pic:blipFill rotWithShape="1">
+                    <a:blip r:embed="rId7">
+                      <a:extLst>
+                        <a:ext uri="{28A0092B-C50C-407E-A947-70E740481C1C}">
+                          <a14:useLocalDpi xmlns:a14="http://schemas.microsoft.com/office/drawing/2010/main" val="0"/>
+                        </a:ext>
+                      </a:extLst>
+                    </a:blip>
+                    <a:srcRect l="31785" r="13495"/>
+                    <a:stretch/>
+                  </pic:blipFill>
+                  <pic:spPr bwMode="auto">
+                    <a:xfrm>
+                      <a:off x="0" y="0"/>
+                      <a:ext cx="6000750" cy="5522595"/>
+                    </a:xfrm>
+                    <a:prstGeom prst="rect">
+                      <a:avLst/>
+                    </a:prstGeom>
+                    <a:ln>
+                      <a:noFill/>
+                    </a:ln>
+                    <a:extLst>
+                      <a:ext uri="{53640926-AAD7-44D8-BBD7-CCE9431645EC}">
+                        <a14:shadowObscured xmlns:a14="http://schemas.microsoft.com/office/drawing/2010/main"/>
+                      </a:ext>
+                    </a:extLst>
+                  </pic:spPr>
+                </pic:pic>
+              </a:graphicData>
+            </a:graphic>
+            <wp14:sizeRelH relativeFrom="margin">
+              <wp14:pctWidth>0</wp14:pctWidth>
+            </wp14:sizeRelH>
+            <wp14:sizeRelV relativeFrom="margin">
+              <wp14:pctHeight>0</wp14:pctHeight>
+            </wp14:sizeRelV>
+          </wp:anchor>
+        </w:drawing>
+      </w:r>
+      <w:r>
+        <w:rPr>
+          <w:rFonts w:hint="cs"/>
+          <w:rtl/>
+        </w:rPr>
+        <w:t>מטרה: בחינה שפיות</w:t>
+      </w:r>
+      <w:r>
+        <w:rPr>
+          <w:rFonts w:hint="cs"/>
+          <w:rtl/>
+        </w:rPr>
+        <w:t xml:space="preserve"> בתוך תא השטח כדלהלן:</w:t>
+      </w:r>
+    </w:p>
+    <w:p>
+      <w:pPr>
+        <w:bidi w:val="0"/>
+      </w:pPr>
+      <w:r>
+        <w:t>Resolution in Degrees: 0.0002777777777777778° x 0.0002777777777777778°</w:t>
+      </w:r>
+    </w:p>
+    <w:p>
+      <w:pPr>
+        <w:bidi w:val="0"/>
+      </w:pPr>
+      <w:r>
+        <w:t>Resolution in Meters: 30.92m x 26.08m</w:t>
+      </w:r>
+    </w:p>
+    <w:p>
+      <w:pPr>
+        <w:bidi w:val="0"/>
+      </w:pPr>
+      <w:r>
+        <w:t>Extent: BoundingBox(left=34.99986111111111, bottom=31.999861111111112, right=36.000138888888884, top=33.00013888888889)</w:t>
+      </w:r>
+    </w:p>
+    <w:p>
+      <w:pPr>
+        <w:bidi w:val="0"/>
+      </w:pPr>
+      <w:r>
+        <w:t>ranges of elevations</w:t>
+      </w:r>
+      <w:r>
+        <w:rPr>
+          <w:rFonts w:cs="Arial"/>
+          <w:rtl/>
+        </w:rPr>
+        <w:t>: [(-373, 1246)]</w:t>
+      </w:r>
+    </w:p>
+    <w:p>
+      <w:pPr>
+        <w:bidi w:val="0"/>
+        <w:rPr>
+          <w:rtl/>
+        </w:rPr>
+      </w:pPr>
+      <w:r>
+        <w:t>ranges of elevations_cropped</w:t>
+      </w:r>
+      <w:r>
+        <w:rPr>
+          <w:rFonts w:cs="Arial"/>
+          <w:rtl/>
+        </w:rPr>
+        <w:t>: [(-11, 296)]</w:t>
+      </w:r>
+    </w:p>
+    <w:p>
+      <w:pPr>
+        <w:rPr>
+          <w:rtl/>
+        </w:rPr>
+      </w:pPr>
+      <w:r>
+        <w:rPr>
+          <w:noProof/>
+          <w:rtl/>
+          <w:lang w:val="he-IL"/>
+        </w:rPr>
+        <w:lastRenderedPageBreak/>
+        <w:drawing>
+          <wp:inline distT="0" distB="0" distL="0" distR="0" wp14:anchorId="4A21F372" wp14:editId="2BB6C69E">
+            <wp:extent cx="5534025" cy="5286253"/>
+            <wp:effectExtent l="0" t="0" r="0" b="0"/>
+            <wp:docPr id="964739635" name="Picture 15"/>
+            <wp:cNvGraphicFramePr>
+              <a:graphicFrameLocks xmlns:a="http://schemas.openxmlformats.org/drawingml/2006/main" noChangeAspect="1"/>
+            </wp:cNvGraphicFramePr>
+            <a:graphic xmlns:a="http://schemas.openxmlformats.org/drawingml/2006/main">
+              <a:graphicData uri="http://schemas.openxmlformats.org/drawingml/2006/picture">
+                <pic:pic xmlns:pic="http://schemas.openxmlformats.org/drawingml/2006/picture">
+                  <pic:nvPicPr>
+                    <pic:cNvPr id="964739635" name="Picture 964739635"/>
+                    <pic:cNvPicPr/>
+                  </pic:nvPicPr>
+                  <pic:blipFill rotWithShape="1">
+                    <a:blip r:embed="rId8">
+                      <a:extLst>
+                        <a:ext uri="{28A0092B-C50C-407E-A947-70E740481C1C}">
+                          <a14:useLocalDpi xmlns:a14="http://schemas.microsoft.com/office/drawing/2010/main" val="0"/>
+                        </a:ext>
+                      </a:extLst>
+                    </a:blip>
+                    <a:srcRect l="36480" t="7172" r="14580"/>
+                    <a:stretch/>
+                  </pic:blipFill>
+                  <pic:spPr bwMode="auto">
+                    <a:xfrm>
+                      <a:off x="0" y="0"/>
+                      <a:ext cx="5542455" cy="5294306"/>
+                    </a:xfrm>
+                    <a:prstGeom prst="rect">
+                      <a:avLst/>
+                    </a:prstGeom>
+                    <a:ln>
+                      <a:noFill/>
+                    </a:ln>
+                    <a:extLst>
+                      <a:ext uri="{53640926-AAD7-44D8-BBD7-CCE9431645EC}">
+                        <a14:shadowObscured xmlns:a14="http://schemas.microsoft.com/office/drawing/2010/main"/>
+                      </a:ext>
+                    </a:extLst>
+                  </pic:spPr>
+                </pic:pic>
+              </a:graphicData>
+            </a:graphic>
+          </wp:inline>
+        </w:drawing>
+      </w:r>
+      <w:r>
+        <w:rPr>
+          <w:rtl/>
+        </w:rPr>
+        <w:br/>
+      </w:r>
+      <w:r>
+        <w:rPr>
+          <w:rFonts w:hint="cs"/>
+          <w:rtl/>
+        </w:rPr>
+        <w:t>לנרמל!!!</w:t>
+      </w:r>
+    </w:p>
+    <w:p>
+      <w:r>
+        <w:rPr>
+          <w:rFonts w:hint="cs"/>
+          <w:rtl/>
+        </w:rPr>
+        <w:lastRenderedPageBreak/>
+        <w:t xml:space="preserve">מתוך הירוק מייצרים </w:t>
+      </w:r>
+      <w:r>
+        <w:rPr>
+          <w:rFonts w:hint="cs"/>
+          <w:rtl/>
+        </w:rPr>
+        <w:t>דאטה סט חתוך</w:t>
+      </w:r>
+      <w:r>
+        <w:rPr>
+          <w:rFonts w:hint="cs"/>
+          <w:rtl/>
+        </w:rPr>
+        <w:t xml:space="preserve"> המפוזר כדלהלן</w:t>
+      </w:r>
+      <w:r>
+        <w:rPr>
+          <w:rFonts w:hint="cs"/>
+          <w:rtl/>
+        </w:rPr>
+        <w:t>:</w:t>
+      </w:r>
+      <w:r>
+        <w:rPr>
+          <w:rtl/>
+        </w:rPr>
+        <w:br/>
+      </w:r>
+      <w:r>
+        <w:rPr>
+          <w:noProof/>
+        </w:rPr>
+        <w:drawing>
+          <wp:anchor distT="0" distB="0" distL="114300" distR="114300" simplePos="0" relativeHeight="251661312" behindDoc="0" locked="0" layoutInCell="1" allowOverlap="1" wp14:anchorId="18F47FF8" wp14:editId="62718208">
+            <wp:simplePos x="0" y="0"/>
+            <wp:positionH relativeFrom="column">
+              <wp:posOffset>-1143000</wp:posOffset>
+            </wp:positionH>
+            <wp:positionV relativeFrom="paragraph">
+              <wp:posOffset>610235</wp:posOffset>
+            </wp:positionV>
+            <wp:extent cx="7467600" cy="5974080"/>
+            <wp:effectExtent l="0" t="0" r="0" b="7620"/>
+            <wp:wrapTopAndBottom/>
+            <wp:docPr id="1307638249" name="Picture 12"/>
+            <wp:cNvGraphicFramePr>
+              <a:graphicFrameLocks xmlns:a="http://schemas.openxmlformats.org/drawingml/2006/main" noChangeAspect="1"/>
+            </wp:cNvGraphicFramePr>
+            <a:graphic xmlns:a="http://schemas.openxmlformats.org/drawingml/2006/main">
+              <a:graphicData uri="http://schemas.openxmlformats.org/drawingml/2006/picture">
+                <pic:pic xmlns:pic="http://schemas.openxmlformats.org/drawingml/2006/picture">
+                  <pic:nvPicPr>
+                    <pic:cNvPr id="0" name="Picture 13"/>
+                    <pic:cNvPicPr>
+                      <a:picLocks noChangeAspect="1" noChangeArrowheads="1"/>
+                    </pic:cNvPicPr>
+                  </pic:nvPicPr>
+                  <pic:blipFill>
+                    <a:blip r:embed="rId9">
+                      <a:extLst>
+                        <a:ext uri="{28A0092B-C50C-407E-A947-70E740481C1C}">
+                          <a14:useLocalDpi xmlns:a14="http://schemas.microsoft.com/office/drawing/2010/main" val="0"/>
+                        </a:ext>
+                      </a:extLst>
+                    </a:blip>
+                    <a:srcRect/>
+                    <a:stretch>
+                      <a:fillRect/>
+                    </a:stretch>
+                  </pic:blipFill>
+                  <pic:spPr bwMode="auto">
+                    <a:xfrm>
+                      <a:off x="0" y="0"/>
+                      <a:ext cx="7467600" cy="5974080"/>
+                    </a:xfrm>
+                    <a:prstGeom prst="rect">
+                      <a:avLst/>
+                    </a:prstGeom>
+                    <a:noFill/>
+                    <a:ln>
+                      <a:noFill/>
+                    </a:ln>
+                  </pic:spPr>
+                </pic:pic>
+              </a:graphicData>
+            </a:graphic>
+          </wp:anchor>
+        </w:drawing>
+      </w:r>
+    </w:p>
+    <w:p>
+      <w:pPr>
+        <w:rPr>
+          <w:rtl/>
+        </w:rPr>
+      </w:pPr>
+    </w:p>
+    <w:p>
+      <w:pPr>
+        <w:rPr>
+          <w:rtl/>
+        </w:rPr>
+      </w:pPr>
+    </w:p>
+    <w:p>
+      <w:r>
+        <w:rPr>
+          <w:noProof/>
+        </w:rPr>
+        <w:lastRenderedPageBreak/>
+        <w:drawing>
+          <wp:anchor distT="0" distB="0" distL="114300" distR="114300" simplePos="0" relativeHeight="251662336" behindDoc="0" locked="0" layoutInCell="1" allowOverlap="1" wp14:anchorId="2B9B89C6" wp14:editId="2A8202CE">
+            <wp:simplePos x="0" y="0"/>
+            <wp:positionH relativeFrom="page">
+              <wp:align>left</wp:align>
+            </wp:positionH>
+            <wp:positionV relativeFrom="paragraph">
+              <wp:posOffset>0</wp:posOffset>
+            </wp:positionV>
+            <wp:extent cx="7508240" cy="4505325"/>
+            <wp:effectExtent l="0" t="0" r="0" b="0"/>
+            <wp:wrapTopAndBottom/>
+            <wp:docPr id="1385121717" name="Picture 14"/>
+            <wp:cNvGraphicFramePr>
+              <a:graphicFrameLocks xmlns:a="http://schemas.openxmlformats.org/drawingml/2006/main" noChangeAspect="1"/>
+            </wp:cNvGraphicFramePr>
+            <a:graphic xmlns:a="http://schemas.openxmlformats.org/drawingml/2006/main">
+              <a:graphicData uri="http://schemas.openxmlformats.org/drawingml/2006/picture">
+                <pic:pic xmlns:pic="http://schemas.openxmlformats.org/drawingml/2006/picture">
+                  <pic:nvPicPr>
+                    <pic:cNvPr id="0" name="Picture 20"/>
+                    <pic:cNvPicPr>
+                      <a:picLocks noChangeAspect="1" noChangeArrowheads="1"/>
+                    </pic:cNvPicPr>
+                  </pic:nvPicPr>
+                  <pic:blipFill>
+                    <a:blip r:embed="rId10">
+                      <a:extLst>
+                        <a:ext uri="{28A0092B-C50C-407E-A947-70E740481C1C}">
+                          <a14:useLocalDpi xmlns:a14="http://schemas.microsoft.com/office/drawing/2010/main" val="0"/>
+                        </a:ext>
+                      </a:extLst>
+                    </a:blip>
+                    <a:srcRect/>
+                    <a:stretch>
+                      <a:fillRect/>
+                    </a:stretch>
+                  </pic:blipFill>
+                  <pic:spPr bwMode="auto">
+                    <a:xfrm>
+                      <a:off x="0" y="0"/>
+                      <a:ext cx="7511734" cy="4507403"/>
+                    </a:xfrm>
+                    <a:prstGeom prst="rect">
+                      <a:avLst/>
+                    </a:prstGeom>
+                    <a:noFill/>
+                    <a:ln>
+                      <a:noFill/>
+                    </a:ln>
+                  </pic:spPr>
+                </pic:pic>
+              </a:graphicData>
+            </a:graphic>
+            <wp14:sizeRelH relativeFrom="margin">
+              <wp14:pctWidth>0</wp14:pctWidth>
+            </wp14:sizeRelH>
+            <wp14:sizeRelV relativeFrom="margin">
+              <wp14:pctHeight>0</wp14:pctHeight>
+            </wp14:sizeRelV>
+          </wp:anchor>
+        </w:drawing>
+      </w:r>
+    </w:p>
+    <w:p>
+      <w:pPr>
+        <w:rPr>
+          <w:rtl/>
+        </w:rPr>
+      </w:pPr>
+    </w:p>
+    <w:p>
+      <w:pPr>
+        <w:rPr>
+          <w:rtl/>
+        </w:rPr>
+      </w:pPr>
+      <w:r>
+        <w:rPr>
+          <w:rFonts w:hint="cs"/>
+          <w:rtl/>
+        </w:rPr>
+        <w:t xml:space="preserve">הערכ </w:t>
+      </w:r>
+      <w:r>
+        <w:rPr>
+          <w:rtl/>
+        </w:rPr>
+        <w:t>–</w:t>
+      </w:r>
+      <w:r>
+        <w:rPr>
+          <w:rFonts w:hint="cs"/>
+          <w:rtl/>
+        </w:rPr>
+        <w:t xml:space="preserve"> לוודא האם מדובר באותם בינים או לא של הסטים השונים אולי משם הבעיה.</w:t>
+      </w:r>
+    </w:p>
+    <w:p>
+      <w:pPr>
+        <w:rPr>
+          <w:rtl/>
+        </w:rPr>
+      </w:pPr>
+    </w:p>
+    <w:p>
+      <w:pPr>
+        <w:rPr>
+          <w:rtl/>
+        </w:rPr>
+      </w:pPr>
+    </w:p>
+    <w:p>
+      <w:pPr>
+        <w:rPr>
+          <w:rtl/>
+        </w:rPr>
+      </w:pPr>
+    </w:p>
+    <w:p>
+      <w:pPr>
+        <w:rPr>
+          <w:rtl/>
+        </w:rPr>
+      </w:pPr>
+    </w:p>
+    <w:p>
+      <w:pPr>
+        <w:rPr>
+          <w:rtl/>
+        </w:rPr>
+      </w:pPr>
+    </w:p>
+    <w:p>
+      <w:pPr>
+        <w:rPr>
+          <w:rtl/>
+        </w:rPr>
+      </w:pPr>
+    </w:p>
+    <w:p>
+      <w:pPr>
+        <w:rPr>
+          <w:rtl/>
+        </w:rPr>
+      </w:pPr>
+    </w:p>
+    <w:p>
+      <w:pPr>
+        <w:rPr>
+          <w:rtl/>
+        </w:rPr>
+      </w:pPr>
+    </w:p>
+    <w:p>
+      <w:pPr>
+        <w:rPr>
+          <w:rtl/>
+        </w:rPr>
+      </w:pPr>
+    </w:p>
+    <w:p>
+      <w:pPr>
+        <w:rPr>
+          <w:rtl/>
+        </w:rPr>
+      </w:pPr>
+    </w:p>
+    <w:p>
+      <w:pPr>
+        <w:rPr>
+          <w:rtl/>
+        </w:rPr>
+      </w:pPr>
+    </w:p>
+    <w:p>
+      <w:pPr>
+        <w:rPr>
+          <w:rtl/>
+        </w:rPr>
+      </w:pPr>
+      <w:r>
+        <w:lastRenderedPageBreak/>
+        <w:t>keep_n=0.001</w:t>
+      </w:r>
+      <w:r>
+        <w:rPr>
+          <w:rtl/>
+        </w:rPr>
+        <w:br/>
+      </w:r>
+      <w:r>
+        <w:t>validation_size=0.2</w:t>
+      </w:r>
+    </w:p>
+    <w:p>
+      <w:pPr>
+        <w:rPr>
+          <w:rtl/>
+        </w:rPr>
+      </w:pPr>
+      <w:r>
+        <w:rPr>
+          <w:noProof/>
+        </w:rPr>
+        <w:drawing>
+          <wp:anchor distT="0" distB="0" distL="114300" distR="114300" simplePos="0" relativeHeight="251658240" behindDoc="0" locked="0" layoutInCell="1" allowOverlap="1" wp14:anchorId="379806A1" wp14:editId="49331167">
+            <wp:simplePos x="0" y="0"/>
+            <wp:positionH relativeFrom="margin">
+              <wp:align>center</wp:align>
+            </wp:positionH>
+            <wp:positionV relativeFrom="paragraph">
+              <wp:posOffset>306705</wp:posOffset>
+            </wp:positionV>
+            <wp:extent cx="7587641" cy="4552950"/>
+            <wp:effectExtent l="0" t="0" r="0" b="0"/>
+            <wp:wrapTopAndBottom/>
+            <wp:docPr id="1080213731" name="Picture 8"/>
+            <wp:cNvGraphicFramePr>
+              <a:graphicFrameLocks xmlns:a="http://schemas.openxmlformats.org/drawingml/2006/main" noChangeAspect="1"/>
+            </wp:cNvGraphicFramePr>
+            <a:graphic xmlns:a="http://schemas.openxmlformats.org/drawingml/2006/main">
+              <a:graphicData uri="http://schemas.openxmlformats.org/drawingml/2006/picture">
+                <pic:pic xmlns:pic="http://schemas.openxmlformats.org/drawingml/2006/picture">
+                  <pic:nvPicPr>
+                    <pic:cNvPr id="0" name="Picture 6"/>
+                    <pic:cNvPicPr>
+                      <a:picLocks noChangeAspect="1" noChangeArrowheads="1"/>
+                    </pic:cNvPicPr>
+                  </pic:nvPicPr>
+                  <pic:blipFill>
+                    <a:blip r:embed="rId11">
+                      <a:extLst>
+                        <a:ext uri="{28A0092B-C50C-407E-A947-70E740481C1C}">
+                          <a14:useLocalDpi xmlns:a14="http://schemas.microsoft.com/office/drawing/2010/main" val="0"/>
+                        </a:ext>
+                      </a:extLst>
+                    </a:blip>
+                    <a:srcRect/>
+                    <a:stretch>
+                      <a:fillRect/>
+                    </a:stretch>
+                  </pic:blipFill>
+                  <pic:spPr bwMode="auto">
+                    <a:xfrm>
+                      <a:off x="0" y="0"/>
+                      <a:ext cx="7587641" cy="4552950"/>
+                    </a:xfrm>
+                    <a:prstGeom prst="rect">
+                      <a:avLst/>
+                    </a:prstGeom>
+                    <a:noFill/>
+                    <a:ln>
+                      <a:noFill/>
+                    </a:ln>
+                  </pic:spPr>
+                </pic:pic>
+              </a:graphicData>
+            </a:graphic>
+          </wp:anchor>
+        </w:drawing>
+      </w:r>
+      <w:r>
+        <w:rPr>
+          <w:rFonts w:hint="cs"/>
+          <w:rtl/>
+        </w:rPr>
+        <w:t xml:space="preserve">המשקולות הטובות ביותר התקבלו באפוק </w:t>
+      </w:r>
+      <w:r>
+        <w:rPr>
+          <w:rFonts w:hint="cs"/>
+          <w:rtl/>
+        </w:rPr>
+        <w:t>27</w:t>
+      </w:r>
+      <w:r>
+        <w:rPr>
+          <w:rFonts w:hint="cs"/>
+          <w:rtl/>
+        </w:rPr>
+        <w:t xml:space="preserve"> מתוך </w:t>
+      </w:r>
+      <w:r>
+        <w:rPr>
+          <w:rFonts w:hint="cs"/>
+          <w:rtl/>
+        </w:rPr>
+        <w:t>32</w:t>
+      </w:r>
+      <w:r>
+        <w:rPr>
+          <w:rFonts w:hint="cs"/>
+          <w:rtl/>
+        </w:rPr>
+        <w:t xml:space="preserve"> אפוקים:</w:t>
+      </w:r>
+    </w:p>
+    <w:p>
+      <w:pPr>
+        <w:bidi w:val="0"/>
+      </w:pPr>
+      <w:r>
+        <w:t>Epoch: 32, train error: 0.07983408344047917, validation error: 0.08035736531019211</w:t>
+      </w:r>
+    </w:p>
+    <w:p>
+      <w:pPr>
+        <w:bidi w:val="0"/>
+      </w:pPr>
+      <w:r>
+        <w:t>Early stopping at epoch 32</w:t>
+      </w:r>
+    </w:p>
+    <w:p>
+      <w:pPr>
+        <w:jc w:val="right"/>
+      </w:pPr>
+      <w:r>
+        <w:t>Test error is 0.04889529570937157</w:t>
+      </w:r>
+    </w:p>
+    <w:p>
+      <w:pPr>
+        <w:rPr>
+          <w:rtl/>
+        </w:rPr>
+      </w:pPr>
+      <w:r>
+        <w:rPr>
+          <w:rFonts w:hint="cs"/>
+          <w:b/>
+          <w:bCs/>
+          <w:u w:val="single"/>
+          <w:rtl/>
+        </w:rPr>
+        <w:t>הערה לגבי השגיאות:</w:t>
+      </w:r>
+      <w:r>
+        <w:rPr>
+          <w:rFonts w:hint="cs"/>
+          <w:rtl/>
+        </w:rPr>
+        <w:t xml:space="preserve"> השגיאה כאן מוגדרת כשגיאת </w:t>
+      </w:r>
+      <w:r>
+        <w:t>MSE</w:t>
+      </w:r>
+      <w:r>
+        <w:rPr>
+          <w:rFonts w:hint="cs"/>
+          <w:rtl/>
+        </w:rPr>
+        <w:t>.</w:t>
+      </w:r>
+    </w:p>
+    <w:p>
+      <w:pPr>
+        <w:rPr>
+          <w:rtl/>
+        </w:rPr>
+      </w:pPr>
+      <w:r>
+        <w:rPr>
+          <w:rFonts w:hint="cs"/>
+          <w:b/>
+          <w:bCs/>
+          <w:u w:val="single"/>
+          <w:rtl/>
+        </w:rPr>
+        <w:t>משהו בעייתי לבחון:</w:t>
+      </w:r>
+      <w:r>
+        <w:rPr>
+          <w:rFonts w:hint="cs"/>
+          <w:rtl/>
+        </w:rPr>
+        <w:t xml:space="preserve"> תכלס לא נראה שבאמת יש פה תהליך אימון משמעותי ויש הטהייה מוזרה בהתחלה.</w:t>
+      </w:r>
+    </w:p>
+    <w:p>
+      <w:pPr>
+        <w:rPr>
+          <w:rtl/>
+        </w:rPr>
+      </w:pPr>
+      <w:r>
+        <w:br/>
+      </w:r>
+      <w:r>
+        <w:rPr>
+          <w:rFonts w:hint="cs"/>
+          <w:rtl/>
+        </w:rPr>
+        <w:t>בנוגע לסט הבחינה אלו הן התוצאות בעבור המשקולות בשכבה 27:</w:t>
+      </w:r>
+    </w:p>
+    <w:p>
+      <w:r>
+        <w:rPr>
+          <w:rFonts w:hint="cs"/>
+          <w:noProof/>
+          <w:rtl/>
+          <w:lang w:val="he-IL"/>
+        </w:rPr>
+        <w:lastRenderedPageBreak/>
+        <w:drawing>
+          <wp:anchor distT="0" distB="0" distL="114300" distR="114300" simplePos="0" relativeHeight="251660288" behindDoc="0" locked="0" layoutInCell="1" allowOverlap="1" wp14:anchorId="542E4C4B" wp14:editId="511FA8E8">
+            <wp:simplePos x="0" y="0"/>
+            <wp:positionH relativeFrom="page">
+              <wp:align>left</wp:align>
+            </wp:positionH>
+            <wp:positionV relativeFrom="paragraph">
+              <wp:posOffset>5107305</wp:posOffset>
+            </wp:positionV>
+            <wp:extent cx="7432675" cy="3743325"/>
+            <wp:effectExtent l="0" t="0" r="0" b="9525"/>
+            <wp:wrapTopAndBottom/>
+            <wp:docPr id="877367282" name="Picture 10"/>
+            <wp:cNvGraphicFramePr>
+              <a:graphicFrameLocks xmlns:a="http://schemas.openxmlformats.org/drawingml/2006/main" noChangeAspect="1"/>
+            </wp:cNvGraphicFramePr>
+            <a:graphic xmlns:a="http://schemas.openxmlformats.org/drawingml/2006/main">
+              <a:graphicData uri="http://schemas.openxmlformats.org/drawingml/2006/picture">
+                <pic:pic xmlns:pic="http://schemas.openxmlformats.org/drawingml/2006/picture">
+                  <pic:nvPicPr>
+                    <pic:cNvPr id="877367282" name="Picture 877367282"/>
+                    <pic:cNvPicPr/>
+                  </pic:nvPicPr>
+                  <pic:blipFill>
+                    <a:blip r:embed="rId12" cstate="print">
+                      <a:extLst>
+                        <a:ext uri="{28A0092B-C50C-407E-A947-70E740481C1C}">
+                          <a14:useLocalDpi xmlns:a14="http://schemas.microsoft.com/office/drawing/2010/main" val="0"/>
+                        </a:ext>
+                      </a:extLst>
+                    </a:blip>
+                    <a:stretch>
+                      <a:fillRect/>
+                    </a:stretch>
+                  </pic:blipFill>
+                  <pic:spPr>
+                    <a:xfrm>
+                      <a:off x="0" y="0"/>
+                      <a:ext cx="7432675" cy="3743325"/>
+                    </a:xfrm>
+                    <a:prstGeom prst="rect">
+                      <a:avLst/>
+                    </a:prstGeom>
+                  </pic:spPr>
+                </pic:pic>
+              </a:graphicData>
+            </a:graphic>
+          </wp:anchor>
+        </w:drawing>
+      </w:r>
+      <w:r>
+        <w:rPr>
+          <w:rFonts w:hint="cs"/>
+          <w:noProof/>
+          <w:rtl/>
+          <w:lang w:val="he-IL"/>
+        </w:rPr>
+        <w:drawing>
+          <wp:anchor distT="0" distB="0" distL="114300" distR="114300" simplePos="0" relativeHeight="251659264" behindDoc="0" locked="0" layoutInCell="1" allowOverlap="1" wp14:anchorId="2D52B44B" wp14:editId="462FA9F6">
+            <wp:simplePos x="0" y="0"/>
+            <wp:positionH relativeFrom="margin">
+              <wp:align>center</wp:align>
+            </wp:positionH>
+            <wp:positionV relativeFrom="paragraph">
+              <wp:posOffset>0</wp:posOffset>
+            </wp:positionV>
+            <wp:extent cx="7143750" cy="5715172"/>
+            <wp:effectExtent l="0" t="0" r="0" b="0"/>
+            <wp:wrapTopAndBottom/>
+            <wp:docPr id="1251811358" name="Picture 9"/>
+            <wp:cNvGraphicFramePr>
+              <a:graphicFrameLocks xmlns:a="http://schemas.openxmlformats.org/drawingml/2006/main" noChangeAspect="1"/>
+            </wp:cNvGraphicFramePr>
+            <a:graphic xmlns:a="http://schemas.openxmlformats.org/drawingml/2006/main">
+              <a:graphicData uri="http://schemas.openxmlformats.org/drawingml/2006/picture">
+                <pic:pic xmlns:pic="http://schemas.openxmlformats.org/drawingml/2006/picture">
+                  <pic:nvPicPr>
+                    <pic:cNvPr id="1251811358" name="Picture 1251811358"/>
+                    <pic:cNvPicPr/>
+                  </pic:nvPicPr>
+                  <pic:blipFill>
+                    <a:blip r:embed="rId13">
+                      <a:extLst>
+                        <a:ext uri="{28A0092B-C50C-407E-A947-70E740481C1C}">
+                          <a14:useLocalDpi xmlns:a14="http://schemas.microsoft.com/office/drawing/2010/main" val="0"/>
+                        </a:ext>
+                      </a:extLst>
+                    </a:blip>
+                    <a:stretch>
+                      <a:fillRect/>
+                    </a:stretch>
+                  </pic:blipFill>
+                  <pic:spPr>
+                    <a:xfrm>
+                      <a:off x="0" y="0"/>
+                      <a:ext cx="7143750" cy="5715172"/>
+                    </a:xfrm>
+                    <a:prstGeom prst="rect">
+                      <a:avLst/>
+                    </a:prstGeom>
+                  </pic:spPr>
+                </pic:pic>
+              </a:graphicData>
+            </a:graphic>
+          </wp:anchor>
+        </w:drawing>
+      </w:r>
+      <w:r>
+        <w:rPr>
+          <w:rFonts w:hint="cs"/>
+          <w:rtl/>
+        </w:rPr>
+        <w:t>הערה לגבי הגדרת ה</w:t>
+      </w:r>
+      <w:r>
+        <w:t xml:space="preserve">err </w:t>
+      </w:r>
+      <w:r>
+        <w:rPr>
+          <w:rFonts w:hint="cs"/>
+          <w:rtl/>
+        </w:rPr>
+        <w:t xml:space="preserve">: </w:t>
+      </w:r>
+      <w:r>
+        <w:rPr>
+          <w:rFonts w:hint="cs"/>
+          <w:rtl/>
+        </w:rPr>
+        <w:t>הפרש בערך מוחלט בין ה</w:t>
+      </w:r>
+      <w:r>
+        <w:t>label</w:t>
+      </w:r>
+      <w:r>
+        <w:rPr>
+          <w:rFonts w:hint="cs"/>
+          <w:rtl/>
+        </w:rPr>
+        <w:t xml:space="preserve"> לבין השערוך </w:t>
+      </w:r>
+      <w:r>
+        <w:rPr>
+          <w:rFonts w:hint="cs"/>
+          <w:rtl/>
+        </w:rPr>
+        <w:t xml:space="preserve">, כאשר ברקע עיש </w:t>
+      </w:r>
+      <w:r>
+        <w:rPr>
+          <w:rFonts w:hint="cs"/>
+          <w:rtl/>
+        </w:rPr>
+        <w:lastRenderedPageBreak/>
+        <w:t>נרמול לשניהם, ולכן מחזירים אותם לערכים שלאחר הנרמולים. מדובר ב</w:t>
+      </w:r>
+      <w:r>
+        <w:t xml:space="preserve">err </w:t>
+      </w:r>
+      <w:r>
+        <w:rPr>
+          <w:rFonts w:hint="cs"/>
+          <w:rtl/>
+        </w:rPr>
+        <w:t xml:space="preserve"> במטרים אם כך. </w:t>
+      </w:r>
+      <w:r>
+        <w:rPr>
+          <w:rtl/>
+        </w:rPr>
+        <w:br/>
+      </w:r>
+      <w:r>
+        <w:rPr>
+          <w:rFonts w:cs="Arial"/>
+          <w:rtl/>
+        </w:rPr>
+        <w:t>4.799247</w:t>
+      </w:r>
+      <w:r>
+        <w:t xml:space="preserve">mean - </w:t>
+      </w:r>
+    </w:p>
+    <w:p>
+      <w:pPr>
+        <w:rPr>
+          <w:rtl/>
+        </w:rPr>
+      </w:pPr>
+      <w:r>
+        <w:rPr>
+          <w:rFonts w:cs="Arial"/>
+          <w:rtl/>
+        </w:rPr>
+        <w:t>7.4166017</w:t>
+      </w:r>
+      <w:r>
+        <w:rPr>
+          <w:rFonts w:hint="cs"/>
+          <w:rtl/>
+        </w:rPr>
+        <w:t xml:space="preserve"> </w:t>
+      </w:r>
+      <w:r>
+        <w:t xml:space="preserve">std </w:t>
+      </w:r>
+      <w:r>
+        <w:t>–</w:t>
+      </w:r>
+    </w:p>
+    <w:p>
+      <w:pPr>
+        <w:rPr>
+          <w:rtl/>
+        </w:rPr>
+      </w:pPr>
+      <w:r>
+        <w:rPr>
+          <w:rFonts w:hint="cs"/>
+          <w:rtl/>
+        </w:rPr>
+        <w:t>השוואה לביצועים של אינטרפולציה לינארית לפי השכן הקרוב ביותר:</w:t>
+      </w:r>
+    </w:p>
+    <w:p>
+      <w:pPr>
+        <w:rPr>
+          <w:rtl/>
+        </w:rPr>
+      </w:pPr>
+      <w:r>
+        <w:rPr>
+          <w:noProof/>
+        </w:rPr>
+        <w:drawing>
+          <wp:anchor distT="0" distB="0" distL="114300" distR="114300" simplePos="0" relativeHeight="251664384" behindDoc="0" locked="0" layoutInCell="1" allowOverlap="1" wp14:anchorId="26000C6F" wp14:editId="7BEAA652">
+            <wp:simplePos x="0" y="0"/>
+            <wp:positionH relativeFrom="column">
+              <wp:posOffset>-1326515</wp:posOffset>
+            </wp:positionH>
+            <wp:positionV relativeFrom="paragraph">
+              <wp:posOffset>300355</wp:posOffset>
+            </wp:positionV>
+            <wp:extent cx="7743825" cy="6195246"/>
+            <wp:effectExtent l="0" t="0" r="0" b="0"/>
+            <wp:wrapTopAndBottom/>
+            <wp:docPr id="1966363663" name="Picture 18"/>
+            <wp:cNvGraphicFramePr>
+              <a:graphicFrameLocks xmlns:a="http://schemas.openxmlformats.org/drawingml/2006/main" noChangeAspect="1"/>
+            </wp:cNvGraphicFramePr>
+            <a:graphic xmlns:a="http://schemas.openxmlformats.org/drawingml/2006/main">
+              <a:graphicData uri="http://schemas.openxmlformats.org/drawingml/2006/picture">
+                <pic:pic xmlns:pic="http://schemas.openxmlformats.org/drawingml/2006/picture">
+                  <pic:nvPicPr>
+                    <pic:cNvPr id="1966363663" name="Picture 18"/>
+                    <pic:cNvPicPr>
+                      <a:picLocks noChangeAspect="1" noChangeArrowheads="1"/>
+                    </pic:cNvPicPr>
+                  </pic:nvPicPr>
+                  <pic:blipFill>
+                    <a:blip r:embed="rId14">
+                      <a:extLst>
+                        <a:ext uri="{28A0092B-C50C-407E-A947-70E740481C1C}">
+                          <a14:useLocalDpi xmlns:a14="http://schemas.microsoft.com/office/drawing/2010/main" val="0"/>
+                        </a:ext>
+                      </a:extLst>
+                    </a:blip>
+                    <a:srcRect/>
+                    <a:stretch>
+                      <a:fillRect/>
+                    </a:stretch>
+                  </pic:blipFill>
+                  <pic:spPr bwMode="auto">
+                    <a:xfrm>
+                      <a:off x="0" y="0"/>
+                      <a:ext cx="7745690" cy="6196738"/>
+                    </a:xfrm>
+                    <a:prstGeom prst="rect">
+                      <a:avLst/>
+                    </a:prstGeom>
+                    <a:noFill/>
+                    <a:ln>
+                      <a:noFill/>
+                    </a:ln>
+                  </pic:spPr>
+                </pic:pic>
+              </a:graphicData>
+            </a:graphic>
+            <wp14:sizeRelH relativeFrom="margin">
+              <wp14:pctWidth>0</wp14:pctWidth>
+            </wp14:sizeRelH>
+            <wp14:sizeRelV relativeFrom="margin">
+              <wp14:pctHeight>0</wp14:pctHeight>
+            </wp14:sizeRelV>
+          </wp:anchor>
+        </w:drawing>
+      </w:r>
+    </w:p>
+    <w:p/>
+    <w:p>
+      <w:pPr>
+        <w:rPr>
+          <w:rtl/>
+        </w:rPr>
+      </w:pPr>
+    </w:p>
+    <w:p>
+      <w:pPr>
+        <w:rPr>
+          <w:rtl/>
+        </w:rPr>
+      </w:pPr>
+    </w:p>
+    <w:p>
+      <w:pPr>
+        <w:rPr>
+          <w:rtl/>
+        </w:rPr>
+      </w:pPr>
+      <w:r>
+        <w:rPr>
+          <w:noProof/>
+        </w:rPr>
+        <w:lastRenderedPageBreak/>
+        <w:drawing>
+          <wp:anchor distT="0" distB="0" distL="114300" distR="114300" simplePos="0" relativeHeight="251665408" behindDoc="0" locked="0" layoutInCell="1" allowOverlap="1" wp14:anchorId="6056BEF1" wp14:editId="46E7292B">
+            <wp:simplePos x="0" y="0"/>
+            <wp:positionH relativeFrom="column">
+              <wp:posOffset>-1288415</wp:posOffset>
+            </wp:positionH>
+            <wp:positionV relativeFrom="paragraph">
+              <wp:posOffset>304800</wp:posOffset>
+            </wp:positionV>
+            <wp:extent cx="7705725" cy="3880694"/>
+            <wp:effectExtent l="0" t="0" r="0" b="5715"/>
+            <wp:wrapTopAndBottom/>
+            <wp:docPr id="1492718106" name="Picture 20" descr="A graph with lines in the middle&#10;&#10;AI-generated content may be incorrect."/>
+            <wp:cNvGraphicFramePr>
+              <a:graphicFrameLocks xmlns:a="http://schemas.openxmlformats.org/drawingml/2006/main" noChangeAspect="1"/>
+            </wp:cNvGraphicFramePr>
+            <a:graphic xmlns:a="http://schemas.openxmlformats.org/drawingml/2006/main">
+              <a:graphicData uri="http://schemas.openxmlformats.org/drawingml/2006/picture">
+                <pic:pic xmlns:pic="http://schemas.openxmlformats.org/drawingml/2006/picture">
+                  <pic:nvPicPr>
+                    <pic:cNvPr id="1492718106" name="Picture 20" descr="A graph with lines in the middle&#10;&#10;AI-generated content may be incorrect."/>
+                    <pic:cNvPicPr>
+                      <a:picLocks noChangeAspect="1" noChangeArrowheads="1"/>
+                    </pic:cNvPicPr>
+                  </pic:nvPicPr>
+                  <pic:blipFill>
+                    <a:blip r:embed="rId15" cstate="print">
+                      <a:extLst>
+                        <a:ext uri="{28A0092B-C50C-407E-A947-70E740481C1C}">
+                          <a14:useLocalDpi xmlns:a14="http://schemas.microsoft.com/office/drawing/2010/main" val="0"/>
+                        </a:ext>
+                      </a:extLst>
+                    </a:blip>
+                    <a:srcRect/>
+                    <a:stretch>
+                      <a:fillRect/>
+                    </a:stretch>
+                  </pic:blipFill>
+                  <pic:spPr bwMode="auto">
+                    <a:xfrm>
+                      <a:off x="0" y="0"/>
+                      <a:ext cx="7724228" cy="3890013"/>
+                    </a:xfrm>
+                    <a:prstGeom prst="rect">
+                      <a:avLst/>
+                    </a:prstGeom>
+                    <a:noFill/>
+                    <a:ln>
+                      <a:noFill/>
+                    </a:ln>
+                  </pic:spPr>
+                </pic:pic>
+              </a:graphicData>
+            </a:graphic>
+            <wp14:sizeRelH relativeFrom="margin">
+              <wp14:pctWidth>0</wp14:pctWidth>
+            </wp14:sizeRelH>
+            <wp14:sizeRelV relativeFrom="margin">
+              <wp14:pctHeight>0</wp14:pctHeight>
+            </wp14:sizeRelV>
+          </wp:anchor>
+        </w:drawing>
+      </w:r>
+    </w:p>
+    <w:p/>
+    <w:p>
+      <w:pPr>
+        <w:rPr>
+          <w:rtl/>
+        </w:rPr>
+      </w:pPr>
+    </w:p>
+    <w:p>
+      <w:pPr>
+        <w:rPr>
+          <w:rtl/>
+        </w:rPr>
+      </w:pPr>
+      <w:r>
+        <w:rPr>
+          <w:rFonts w:cs="Arial"/>
+          <w:rtl/>
+        </w:rPr>
+        <w:t>0.6588300522976184</w:t>
+      </w:r>
+      <w:r>
+        <w:t xml:space="preserve"> </w:t>
+      </w:r>
+      <w:r>
+        <w:t>mean -</w:t>
+      </w:r>
+      <w:r>
+        <w:rPr>
+          <w:rFonts w:hint="cs"/>
+          <w:rtl/>
+        </w:rPr>
+        <w:t>-</w:t>
+      </w:r>
+    </w:p>
+    <w:p>
+      <w:pPr>
+        <w:rPr>
+          <w:rtl/>
+        </w:rPr>
+      </w:pPr>
+      <w:r>
+        <w:rPr>
+          <w:rFonts w:cs="Arial"/>
+          <w:rtl/>
+        </w:rPr>
+        <w:t>2.4096503881335583</w:t>
+      </w:r>
+      <w:r>
+        <w:t xml:space="preserve"> </w:t>
+      </w:r>
+      <w:r>
+        <w:t>std –</w:t>
+      </w:r>
+    </w:p>
+    <w:p>
+      <w:pPr>
+        <w:rPr>
+          <w:rtl/>
+        </w:rPr>
+      </w:pPr>
+    </w:p>
+    <w:p>
+      <w:pPr>
+        <w:rPr>
+          <w:rtl/>
+        </w:rPr>
+      </w:pPr>
+      <w:r>
+        <w:rPr>
+          <w:rFonts w:hint="cs"/>
+          <w:rtl/>
+        </w:rPr>
+        <w:t xml:space="preserve">עכשיו נרצה לעשות </w:t>
+      </w:r>
+      <w:r>
+        <w:t>flow</w:t>
+      </w:r>
+      <w:r>
+        <w:rPr>
+          <w:rFonts w:hint="cs"/>
+          <w:rtl/>
+        </w:rPr>
+        <w:t xml:space="preserve"> דומה אבל לבחון את הבעיה</w:t>
+      </w:r>
+      <w:r>
+        <w:rPr>
+          <w:rFonts w:hint="cs"/>
+          <w:rtl/>
+        </w:rPr>
+        <w:t xml:space="preserve"> באמצעות דילול משמעותי של המידע ולראות האם קורה משהו.</w:t>
+      </w:r>
+      <w:r>
+        <w:rPr>
+          <w:rtl/>
+        </w:rPr>
+        <w:br/>
+      </w:r>
+      <w:r>
+        <w:rPr>
+          <w:rFonts w:hint="cs"/>
+          <w:rtl/>
+        </w:rPr>
+        <w:t>עכשיו נקטין ל0.00</w:t>
+      </w:r>
+      <w:r>
+        <w:rPr>
+          <w:rFonts w:hint="cs"/>
+          <w:rtl/>
+        </w:rPr>
+        <w:t>5</w:t>
+      </w:r>
+    </w:p>
+    <w:p>
+      <w:pPr>
+        <w:rPr>
+          <w:rtl/>
+        </w:rPr>
+      </w:pPr>
+      <w:r>
+        <w:t>Early stopping at epoch 23 Test error is 1.0244735479354858 Model: kcn, test error: 1.0244735479354858 can u create val_error vec and train_err_vec</w:t>
+      </w:r>
+      <w:r>
+        <w:rPr>
+          <w:rtl/>
+        </w:rPr>
+        <w:br/>
+      </w:r>
+      <w:r>
+        <w:rPr>
+          <w:rFonts w:cs="Arial"/>
+          <w:rtl/>
+        </w:rPr>
+        <w:t>33.21127</w:t>
+      </w:r>
+    </w:p>
+    <w:p>
+      <w:pPr>
+        <w:rPr>
+          <w:rFonts w:cs="Arial"/>
+          <w:rtl/>
+        </w:rPr>
+      </w:pPr>
+      <w:r>
+        <w:rPr>
+          <w:rFonts w:cs="Arial"/>
+          <w:rtl/>
+        </w:rPr>
+        <w:t>30.423765</w:t>
+      </w:r>
+    </w:p>
+    <w:p>
+      <w:pPr>
+        <w:rPr>
+          <w:rFonts w:cs="Arial"/>
+          <w:rtl/>
+        </w:rPr>
+      </w:pPr>
+    </w:p>
+    <w:p>
+      <w:pPr>
+        <w:rPr>
+          <w:rFonts w:cs="Arial"/>
+          <w:rtl/>
+        </w:rPr>
+      </w:pPr>
+    </w:p>
+    <w:p>
+      <w:pPr>
+        <w:rPr>
+          <w:rFonts w:cs="Arial"/>
+          <w:rtl/>
+        </w:rPr>
+      </w:pPr>
+      <w:r>
+        <w:rPr>
+          <w:rFonts w:cs="Arial" w:hint="cs"/>
+          <w:rtl/>
+        </w:rPr>
+        <w:t xml:space="preserve">באינטרפולציה: </w:t>
+      </w:r>
+      <w:r>
+        <w:rPr>
+          <w:rFonts w:cs="Arial"/>
+          <w:rtl/>
+        </w:rPr>
+        <w:t>1.2978455386273289</w:t>
+      </w:r>
+    </w:p>
+    <w:p>
+      <w:pPr>
+        <w:rPr>
+          <w:rFonts w:hint="cs"/>
+          <w:rtl/>
+        </w:rPr>
+      </w:pPr>
+      <w:r>
+        <w:rPr>
+          <w:rFonts w:cs="Arial"/>
+          <w:rtl/>
+        </w:rPr>
+        <w:t>3.894525028356904</w:t>
+      </w:r>
+      <w:r>
+        <w:rPr>
+          <w:rFonts w:cs="Arial"/>
+          <w:rtl/>
+        </w:rPr>
+        <w:br/>
+      </w:r>
+      <w:r>
+        <w:rPr>
+          <w:rFonts w:cs="Arial" w:hint="cs"/>
+          <w:rtl/>
+        </w:rPr>
+        <w:t>בעיה...</w:t>
+      </w:r>
     </w:p>
     <w:sectPr>
-      <w:headerReference w:type="even" r:id="rId7"/>
-      <w:headerReference w:type="default" r:id="rId8"/>
-      <w:footerReference w:type="even" r:id="rId9"/>
-      <w:footerReference w:type="default" r:id="rId10"/>
-      <w:headerReference w:type="first" r:id="rId11"/>
-      <w:footerReference w:type="first" r:id="rId12"/>
+      <w:headerReference w:type="even" r:id="rId16"/>
+      <w:headerReference w:type="default" r:id="rId17"/>
+      <w:footerReference w:type="even" r:id="rId18"/>
+      <w:footerReference w:type="default" r:id="rId19"/>
+      <w:headerReference w:type="first" r:id="rId20"/>
+      <w:footerReference w:type="first" r:id="rId21"/>
       <w:pgSz w:w="11906" w:h="16838"/>
       <w:pgMar w:top="1440" w:right="1800" w:bottom="1440" w:left="1800" w:header="708" w:footer="708" w:gutter="0"/>
       <w:cols w:space="708"/>
@@ -611,7 +1527,6 @@
               <v:path gradientshapeok="t" o:connecttype="rect"/>
             </v:shapetype>
             <v:shape id="Text Box 5" o:spid="_x0000_s1028" type="#_x0000_t202" alt="OFFICIAL" style="position:absolute;left:0;text-align:left;margin-left:0;margin-top:0;width:36.2pt;height:29.15pt;z-index:251658244;visibility:visible;mso-wrap-style:none;mso-wrap-distance-left:0;mso-wrap-distance-top:0;mso-wrap-distance-right:0;mso-wrap-distance-bottom:0;mso-position-horizontal:center;mso-position-horizontal-relative:page;mso-position-vertical:bottom;mso-position-vertical-relative:page;v-text-anchor:bottom" o:gfxdata="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" filled="f" stroked="f">
-              <v:fill o:detectmouseclick="t"/>
               <v:textbox style="mso-fit-shape-to-text:t" inset="0,0,0,15pt">
                 <w:txbxContent>
                   <w:p>
@@ -742,7 +1657,6 @@
               <v:path gradientshapeok="t" o:connecttype="rect"/>
             </v:shapetype>
             <v:shape id="Text Box 6" o:spid="_x0000_s1029" type="#_x0000_t202" alt="OFFICIAL" style="position:absolute;left:0;text-align:left;margin-left:0;margin-top:0;width:36.2pt;height:29.15pt;z-index:251658245;visibility:visible;mso-wrap-style:none;mso-wrap-distance-left:0;mso-wrap-distance-top:0;mso-wrap-distance-right:0;mso-wrap-distance-bottom:0;mso-position-horizontal:center;mso-position-horizontal-relative:page;mso-position-vertical:bottom;mso-position-vertical-relative:page;v-text-anchor:bottom" o:gfxdata="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" filled="f" stroked="f">
-              <v:fill o:detectmouseclick="t"/>
               <v:textbox style="mso-fit-shape-to-text:t" inset="0,0,0,15pt">
                 <w:txbxContent>
                   <w:p>
@@ -873,7 +1787,6 @@
               <v:path gradientshapeok="t" o:connecttype="rect"/>
             </v:shapetype>
             <v:shape id="Text Box 4" o:spid="_x0000_s1031" type="#_x0000_t202" alt="OFFICIAL" style="position:absolute;left:0;text-align:left;margin-left:0;margin-top:0;width:36.2pt;height:29.15pt;z-index:251658243;visibility:visible;mso-wrap-style:none;mso-wrap-distance-left:0;mso-wrap-distance-top:0;mso-wrap-distance-right:0;mso-wrap-distance-bottom:0;mso-position-horizontal:center;mso-position-horizontal-relative:page;mso-position-vertical:bottom;mso-position-vertical-relative:page;v-text-anchor:bottom" o:gfxdata="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" filled="f" stroked="f">
-              <v:fill o:detectmouseclick="t"/>
               <v:textbox style="mso-fit-shape-to-text:t" inset="0,0,0,15pt">
                 <w:txbxContent>
                   <w:p>
@@ -1036,7 +1949,6 @@
               <v:path gradientshapeok="t" o:connecttype="rect"/>
             </v:shapetype>
             <v:shape id="Text Box 2" o:spid="_x0000_s1026" type="#_x0000_t202" alt="OFFICIAL" style="position:absolute;left:0;text-align:left;margin-left:0;margin-top:0;width:36.2pt;height:29.15pt;z-index:251658241;visibility:visible;mso-wrap-style:none;mso-wrap-distance-left:0;mso-wrap-distance-top:0;mso-wrap-distance-right:0;mso-wrap-distance-bottom:0;mso-position-horizontal:center;mso-position-horizontal-relative:page;mso-position-vertical:top;mso-position-vertical-relative:page;v-text-anchor:top" o:gfxdata="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" filled="f" stroked="f">
-              <v:fill o:detectmouseclick="t"/>
               <v:textbox style="mso-fit-shape-to-text:t" inset="0,15pt,0,0">
                 <w:txbxContent>
                   <w:p>
@@ -1167,7 +2079,6 @@
               <v:path gradientshapeok="t" o:connecttype="rect"/>
             </v:shapetype>
             <v:shape id="Text Box 3" o:spid="_x0000_s1027" type="#_x0000_t202" alt="OFFICIAL" style="position:absolute;left:0;text-align:left;margin-left:0;margin-top:0;width:36.2pt;height:29.15pt;z-index:251658242;visibility:visible;mso-wrap-style:none;mso-wrap-distance-left:0;mso-wrap-distance-top:0;mso-wrap-distance-right:0;mso-wrap-distance-bottom:0;mso-position-horizontal:center;mso-position-horizontal-relative:page;mso-position-vertical:top;mso-position-vertical-relative:page;v-text-anchor:top" o:gfxdata="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" filled="f" stroked="f">
-              <v:fill o:detectmouseclick="t"/>
               <v:textbox style="mso-fit-shape-to-text:t" inset="0,15pt,0,0">
                 <w:txbxContent>
                   <w:p>
@@ -1298,7 +2209,6 @@
               <v:path gradientshapeok="t" o:connecttype="rect"/>
             </v:shapetype>
             <v:shape id="Text Box 1" o:spid="_x0000_s1030" type="#_x0000_t202" alt="OFFICIAL" style="position:absolute;left:0;text-align:left;margin-left:0;margin-top:0;width:36.2pt;height:29.15pt;z-index:251658240;visibility:visible;mso-wrap-style:none;mso-wrap-distance-left:0;mso-wrap-distance-top:0;mso-wrap-distance-right:0;mso-wrap-distance-bottom:0;mso-position-horizontal:center;mso-position-horizontal-relative:page;mso-position-vertical:top;mso-position-vertical-relative:page;v-text-anchor:top" o:gfxdata="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" filled="f" stroked="f">
-              <v:fill o:detectmouseclick="t"/>
               <v:textbox style="mso-fit-shape-to-text:t" inset="0,15pt,0,0">
                 <w:txbxContent>
                   <w:p>
@@ -1333,10 +2243,6 @@
     </w:r>
   </w:p>
 </w:hdr>
-</file>
-
-<file path=word/numbering.xml><?xml version="1.0" encoding="utf-8"?>
-<w:numbering xmlns:wpc="http://schemas.microsoft.com/office/word/2010/wordprocessingCanvas" xmlns:cx="http://schemas.microsoft.com/office/drawing/2014/chartex" xmlns:cx1="http://schemas.microsoft.com/office/drawing/2015/9/8/chartex" xmlns:cx2="http://schemas.microsoft.com/office/drawing/2015/10/21/chartex" xmlns:cx3="http://schemas.microsoft.com/office/drawing/2016/5/9/chartex" xmlns:cx4="http://schemas.microsoft.com/office/drawing/2016/5/10/chartex" xmlns:cx5="http://schemas.microsoft.com/office/drawing/2016/5/11/chartex" xmlns:cx6="http://schemas.microsoft.com/office/drawing/2016/5/12/chartex" xmlns:cx7="http://schemas.microsoft.com/office/drawing/2016/5/13/chartex" xmlns:cx8="http://schemas.microsoft.com/office/drawing/2016/5/14/chartex" xmlns:mc="http://schemas.openxmlformats.org/markup-compatibility/2006" xmlns:aink="http://schemas.microsoft.com/office/drawing/2016/ink" xmlns:am3d="http://schemas.microsoft.com/office/drawing/2017/model3d" xmlns:o="urn:schemas-microsoft-com:office:office" xmlns:oel="http://schemas.microsoft.com/office/2019/extlst" xmlns:r="http://schemas.openxmlformats.org/officeDocument/2006/relationships" xmlns:m="http://schemas.openxmlformats.org/officeDocument/2006/math" xmlns:v="urn:schemas-microsoft-com:vml" xmlns:wp14="http://schemas.microsoft.com/office/word/2010/wordprocessingDrawing" xmlns:wp="http://schemas.openxmlformats.org/drawingml/2006/wordprocessingDrawing" xmlns:w10="urn:schemas-microsoft-com:office:word" xmlns:w="http://schemas.openxmlformats.org/wordprocessingml/2006/main" xmlns:w14="http://schemas.microsoft.com/office/word/2010/wordml" xmlns:w15="http://schemas.microsoft.com/office/word/2012/wordml" xmlns:w16cex="http://schemas.microsoft.com/office/word/2018/wordml/cex" xmlns:w16cid="http://schemas.microsoft.com/office/word/2016/wordml/cid" xmlns:w16="http://schemas.microsoft.com/office/word/2018/wordml" xmlns:w16du="http://schemas.microsoft.com/office/word/2023/wordml/word16du" xmlns:w16sdtdh="http://schemas.microsoft.com/office/word/2020/wordml/sdtdatahash" xmlns:w16sdtfl="http://schemas.microsoft.com/office/word/2024/wordml/sdtformatlock" xmlns:w16se="http://schemas.microsoft.com/office/word/2015/wordml/symex" xmlns:wpg="http://schemas.microsoft.com/office/word/2010/wordprocessingGroup" xmlns:wpi="http://schemas.microsoft.com/office/word/2010/wordprocessingInk" xmlns:wne="http://schemas.microsoft.com/office/word/2006/wordml" xmlns:wps="http://schemas.microsoft.com/office/word/2010/wordprocessingShape" mc:Ignorable="w14 w15 w16se w16cid w16 w16cex w16sdtdh w16sdtfl w16du wp14"/>
 </file>
 
 <file path=word/styles.xml><?xml version="1.0" encoding="utf-8"?>
@@ -1945,7 +2851,6 @@
   <w:style w:type="character" w:default="1" w:styleId="DefaultParagraphFont">
     <w:name w:val="Default Paragraph Font"/>
     <w:uiPriority w:val="1"/>
-    <w:semiHidden/>
     <w:unhideWhenUsed/>
   </w:style>
   <w:style w:type="table" w:default="1" w:styleId="TableNormal">
@@ -2321,6 +3226,17 @@
         <w:insideV w:val="single" w:sz="4" w:space="0" w:color="auto"/>
       </w:tblBorders>
     </w:tblPr>
+  </w:style>
+  <w:style w:type="paragraph" w:styleId="NormalWeb">
+    <w:name w:val="Normal (Web)"/>
+    <w:basedOn w:val="Normal"/>
+    <w:uiPriority w:val="99"/>
+    <w:semiHidden/>
+    <w:unhideWhenUsed/>
+    <w:rsid w:val="009D1BD8"/>
+    <w:rPr>
+      <w:rFonts w:ascii="Times New Roman" w:hAnsi="Times New Roman" w:cs="Times New Roman"/>
+    </w:rPr>
   </w:style>
 </w:styles>
 </file>
@@ -2640,6 +3556,18 @@
 </a:theme>
 </file>
 
+<file path=customXml/item1.xml><?xml version="1.0" encoding="utf-8"?>
+<b:Sources xmlns:b="http://schemas.openxmlformats.org/officeDocument/2006/bibliography" xmlns="http://schemas.openxmlformats.org/officeDocument/2006/bibliography" SelectedStyle="\APASixthEditionOfficeOnline.xsl" StyleName="APA" Version="6"/>
+</file>
+
+<file path=customXml/itemProps1.xml><?xml version="1.0" encoding="utf-8"?>
+<ds:datastoreItem xmlns:ds="http://schemas.openxmlformats.org/officeDocument/2006/customXml" ds:itemID="{15EE248D-BF9E-4465-A22D-3B65CC77C5A7}">
+  <ds:schemaRefs>
+    <ds:schemaRef ds:uri="http://schemas.openxmlformats.org/officeDocument/2006/bibliography"/>
+  </ds:schemaRefs>
+</ds:datastoreItem>
+</file>
+
 <file path=docMetadata/LabelInfo.xml><?xml version="1.0" encoding="utf-8"?>
 <clbl:labelList xmlns:clbl="http://schemas.microsoft.com/office/2020/mipLabelMetadata">
   <clbl:label id="{ca9901fa-d2f9-4f8e-a5a0-7d0ae63b2797}" enabled="1" method="Standard" siteId="{d9d3d3ff-6c08-40ca-a4a9-aefb873ec020}" removed="0"/>

</xml_diff>